<commit_message>
Evidencias al 100 pero solo 8
</commit_message>
<xml_diff>
--- a/SobrescritoOrden.docx
+++ b/SobrescritoOrden.docx
@@ -68,7 +68,7 @@
                 <w:sz w:val="18"/>
                 <w:szCs w:val="18"/>
               </w:rPr>
-              <w:t>Fugit officiis laudantium in consequatur accusamus alias dolor et incidunt facilis mollitia commodi tempore rem</w:t>
+              <w:t>Dominic Santiago</w:t>
             </w:r>
           </w:p>
         </w:tc>
@@ -124,7 +124,7 @@
                 <w:sz w:val="18"/>
                 <w:szCs w:val="18"/>
               </w:rPr>
-              <w:t>13</w:t>
+              <w:t>63</w:t>
             </w:r>
           </w:p>
         </w:tc>
@@ -181,7 +181,7 @@
                 <w:sz w:val="18"/>
                 <w:szCs w:val="18"/>
               </w:rPr>
-              <w:t>Quia blanditiis id ad quae fugiat qui quia magnam sed pariatur Dolores voluptatem</w:t>
+              <w:t>mantenimiento</w:t>
             </w:r>
           </w:p>
         </w:tc>
@@ -238,7 +238,7 @@
                 <w:sz w:val="18"/>
                 <w:szCs w:val="18"/>
               </w:rPr>
-              <w:t>27/03/2000</w:t>
+              <w:t>19/11/2000</w:t>
             </w:r>
           </w:p>
         </w:tc>
@@ -298,7 +298,7 @@
                 <w:sz w:val="18"/>
                 <w:szCs w:val="18"/>
               </w:rPr>
-              <w:t>Cupidatat repellendus Quae molestiae enim</w:t>
+              <w:t>Lab4, Lab1, Lab3, Lab6, Lab5</w:t>
             </w:r>
           </w:p>
         </w:tc>
@@ -434,7 +434,7 @@
                 <w:sz w:val="18"/>
                 <w:szCs w:val="18"/>
               </w:rPr>
-              <w:t>X</w:t>
+              <w:t> </w:t>
             </w:r>
           </w:p>
         </w:tc>
@@ -515,7 +515,7 @@
                 <w:sz w:val="18"/>
                 <w:szCs w:val="18"/>
               </w:rPr>
-              <w:t> </w:t>
+              <w:t>X</w:t>
             </w:r>
           </w:p>
         </w:tc>
@@ -1148,7 +1148,7 @@
                                       <w:rFonts w:ascii="Arial" w:hAnsi="Arial" w:cs="Arial"/>
                                       <w:sz w:val="18"/>
                                     </w:rPr>
-                                    <w:t>Doloribus ea adipisci aut vel culpa iste non similique a quae suscipit</w:t>
+                                    <w:t>Para mejorar el deterioro de las instalaciones en las areas donde recorren mas los alumnos</w:t>
                                   </w:r>
                                 </w:p>
                               </w:txbxContent>
@@ -1190,7 +1190,7 @@
                                 <w:rFonts w:ascii="Arial" w:hAnsi="Arial" w:cs="Arial"/>
                                 <w:sz w:val="18"/>
                               </w:rPr>
-                              <w:t>Doloribus ea adipisci aut vel culpa iste non similique a quae suscipit</w:t>
+                              <w:t>Para mejorar el deterioro de las instalaciones en las areas donde recorren mas los alumnos</w:t>
                             </w:r>
                           </w:p>
                         </w:txbxContent>

</xml_diff>